<commit_message>
Design and Implementation wifi-direct update
</commit_message>
<xml_diff>
--- a/Project P5 Design.docx
+++ b/Project P5 Design.docx
@@ -47,15 +47,7 @@
       </w:r>
       <w:proofErr w:type="spellEnd"/>
       <w:r>
-        <w:t xml:space="preserve">, William Greer, Gerard </w:t>
-      </w:r>
-      <w:proofErr w:type="spellStart"/>
-      <w:r>
-        <w:t>Puhalla</w:t>
-      </w:r>
-      <w:proofErr w:type="spellEnd"/>
-      <w:r>
-        <w:t xml:space="preserve">, Trevor </w:t>
+        <w:t xml:space="preserve">, William Greer, Gerard Puhalla, Trevor </w:t>
       </w:r>
       <w:proofErr w:type="spellStart"/>
       <w:r>
@@ -196,7 +188,10 @@
       </w:r>
       <w:proofErr w:type="spellEnd"/>
       <w:r>
-        <w:t xml:space="preserve"> change permissions were required to setup </w:t>
+        <w:t xml:space="preserve"> change permissio</w:t>
+      </w:r>
+      <w:r>
+        <w:t xml:space="preserve">ns were required to setup </w:t>
       </w:r>
       <w:proofErr w:type="spellStart"/>
       <w:r>
@@ -204,7 +199,10 @@
       </w:r>
       <w:proofErr w:type="spellEnd"/>
       <w:r>
-        <w:t xml:space="preserve">-direct to be used as a file transfer medium. </w:t>
+        <w:t>-D</w:t>
+      </w:r>
+      <w:r>
+        <w:t xml:space="preserve">irect to be used as a file transfer medium. </w:t>
       </w:r>
       <w:r>
         <w:t>Lastly, read and write permissions on external storage were used. This allowed us to access each user’s folders to allow us to transfer a file from one user’s folder to another user’s folder. We limited transfers to the download folder for this application.</w:t>
@@ -223,7 +221,10 @@
       </w:r>
       <w:proofErr w:type="spellEnd"/>
       <w:r>
-        <w:t xml:space="preserve"> Hellman key exchange, we decided to implement this at the application layer. This makes the most sense as we could easily share and reuse the same code for both </w:t>
+        <w:t xml:space="preserve"> Hellman key exchange, we decided to implement this at the application layer. This makes the most sense as we could easily share and reuse the same code for </w:t>
+      </w:r>
+      <w:r>
+        <w:t xml:space="preserve">both </w:t>
       </w:r>
       <w:proofErr w:type="spellStart"/>
       <w:r>
@@ -231,7 +232,10 @@
       </w:r>
       <w:proofErr w:type="spellEnd"/>
       <w:r>
-        <w:t xml:space="preserve">-direct and Bluetooth. It would make little sense to hack into the Bluetooth stack and try to implement there as we would still need some method of securing the messages send across </w:t>
+        <w:t>-D</w:t>
+      </w:r>
+      <w:r>
+        <w:t xml:space="preserve">irect and Bluetooth. It would make little sense to hack into the Bluetooth stack and try to implement there as we would still need some method of securing the messages send across </w:t>
       </w:r>
       <w:proofErr w:type="spellStart"/>
       <w:r>
@@ -239,7 +243,13 @@
       </w:r>
       <w:proofErr w:type="spellEnd"/>
       <w:r>
-        <w:t>-direct. The encryption algorithm that was used was AES as it is the modern standard for symmetric key exchange. Another thing to mention in terms of security is that we set up the receiver as the server. This means that the MAC address of the receiver is exposed as opposed to the sender. Although this does stop all attacks on the person sending the file, it is better than had we done it the other way around where the possibility of sending a file to a complete stranger is much more likely.</w:t>
+        <w:t>-</w:t>
+      </w:r>
+      <w:r>
+        <w:t>D</w:t>
+      </w:r>
+      <w:r>
+        <w:t>irect. The encryption algorithm that was used was AES as it is the modern standard for symmetric key exchange. Another thing to mention in terms of security is that we set up the receiver as the server. This means that the MAC address of the receiver is exposed as opposed to the sender. Although this does stop all attacks on the person sending the file, it is better than had we done it the other way around where the possibility of sending a file to a complete stranger is much more likely.</w:t>
       </w:r>
     </w:p>
     <w:p>
@@ -317,7 +327,10 @@
       </w:r>
       <w:proofErr w:type="spellEnd"/>
       <w:r>
-        <w:t xml:space="preserve">-direct </w:t>
+        <w:t>-D</w:t>
+      </w:r>
+      <w:r>
+        <w:t xml:space="preserve">irect </w:t>
       </w:r>
       <w:r>
         <w:t>to</w:t>
@@ -337,7 +350,12 @@
         <w:t xml:space="preserve">and a demo </w:t>
       </w:r>
       <w:r>
-        <w:t>have been included below with descriptions</w:t>
+        <w:t>ha</w:t>
+      </w:r>
+      <w:bookmarkStart w:id="0" w:name="_GoBack"/>
+      <w:bookmarkEnd w:id="0"/>
+      <w:r>
+        <w:t>ve been included below with descriptions</w:t>
       </w:r>
       <w:r>
         <w:t>, some images may look different due to coming from screenshots of an emulator opposed to from a phone</w:t>
@@ -445,11 +463,14 @@
       </w:r>
       <w:proofErr w:type="spellStart"/>
       <w:r>
-        <w:t>wifi</w:t>
-      </w:r>
-      <w:proofErr w:type="spellEnd"/>
-      <w:r>
-        <w:t>-direct or Bluetooth connection</w:t>
+        <w:t>Wifi</w:t>
+      </w:r>
+      <w:proofErr w:type="spellEnd"/>
+      <w:r>
+        <w:t>-D</w:t>
+      </w:r>
+      <w:r>
+        <w:t>irect or Bluetooth connection</w:t>
       </w:r>
       <w:r>
         <w:t xml:space="preserve"> with the file “twinprimes.pdf” selected</w:t>
@@ -519,8 +540,6 @@
       <w:r>
         <w:t>App asking permission to use Bluetooth and user selecting if they are the sender or receiver of the file.</w:t>
       </w:r>
-      <w:bookmarkStart w:id="0" w:name="_GoBack"/>
-      <w:bookmarkEnd w:id="0"/>
     </w:p>
     <w:p/>
     <w:p>
@@ -607,11 +626,20 @@
       </w:r>
       <w:proofErr w:type="spellStart"/>
       <w:r>
-        <w:t>wifi</w:t>
-      </w:r>
-      <w:proofErr w:type="spellEnd"/>
-      <w:r>
-        <w:t>-direct transfer.</w:t>
+        <w:t>W</w:t>
+      </w:r>
+      <w:r>
+        <w:t>ifi</w:t>
+      </w:r>
+      <w:proofErr w:type="spellEnd"/>
+      <w:r>
+        <w:t>-</w:t>
+      </w:r>
+      <w:r>
+        <w:t>D</w:t>
+      </w:r>
+      <w:r>
+        <w:t>irect transfer.</w:t>
       </w:r>
     </w:p>
     <w:p>
@@ -619,9 +647,68 @@
         <w:rPr>
           <w:noProof/>
         </w:rPr>
-        <w:lastRenderedPageBreak/>
         <w:drawing>
-          <wp:inline distT="0" distB="0" distL="0" distR="0">
+          <wp:inline distT="0" distB="0" distL="0" distR="0" wp14:anchorId="7505035A" wp14:editId="5C5E81FD">
+            <wp:extent cx="2471418" cy="3981450"/>
+            <wp:effectExtent l="0" t="0" r="5715" b="0"/>
+            <wp:docPr id="4" name="Picture 4" descr="https://i.groupme.com/491x791.png.557de35d24bb4f418bfd4ed328baf4d7"/>
+            <wp:cNvGraphicFramePr>
+              <a:graphicFrameLocks xmlns:a="http://schemas.openxmlformats.org/drawingml/2006/main" noChangeAspect="1"/>
+            </wp:cNvGraphicFramePr>
+            <a:graphic xmlns:a="http://schemas.openxmlformats.org/drawingml/2006/main">
+              <a:graphicData uri="http://schemas.openxmlformats.org/drawingml/2006/picture">
+                <pic:pic xmlns:pic="http://schemas.openxmlformats.org/drawingml/2006/picture">
+                  <pic:nvPicPr>
+                    <pic:cNvPr id="0" name="Picture 5" descr="https://i.groupme.com/491x791.png.557de35d24bb4f418bfd4ed328baf4d7"/>
+                    <pic:cNvPicPr>
+                      <a:picLocks noChangeAspect="1" noChangeArrowheads="1"/>
+                    </pic:cNvPicPr>
+                  </pic:nvPicPr>
+                  <pic:blipFill>
+                    <a:blip r:embed="rId7">
+                      <a:extLst>
+                        <a:ext uri="{28A0092B-C50C-407E-A947-70E740481C1C}">
+                          <a14:useLocalDpi xmlns:a14="http://schemas.microsoft.com/office/drawing/2010/main" val="0"/>
+                        </a:ext>
+                      </a:extLst>
+                    </a:blip>
+                    <a:srcRect/>
+                    <a:stretch>
+                      <a:fillRect/>
+                    </a:stretch>
+                  </pic:blipFill>
+                  <pic:spPr bwMode="auto">
+                    <a:xfrm>
+                      <a:off x="0" y="0"/>
+                      <a:ext cx="2477343" cy="3990994"/>
+                    </a:xfrm>
+                    <a:prstGeom prst="rect">
+                      <a:avLst/>
+                    </a:prstGeom>
+                    <a:noFill/>
+                    <a:ln>
+                      <a:noFill/>
+                    </a:ln>
+                  </pic:spPr>
+                </pic:pic>
+              </a:graphicData>
+            </a:graphic>
+          </wp:inline>
+        </w:drawing>
+      </w:r>
+    </w:p>
+    <w:p>
+      <w:r>
+        <w:t>Page indicating whether to send or receive a file.</w:t>
+      </w:r>
+    </w:p>
+    <w:p>
+      <w:r>
+        <w:rPr>
+          <w:noProof/>
+        </w:rPr>
+        <w:drawing>
+          <wp:inline distT="0" distB="0" distL="0" distR="0" wp14:anchorId="52B3D8A7" wp14:editId="588B4E64">
             <wp:extent cx="2038350" cy="3419475"/>
             <wp:effectExtent l="0" t="0" r="0" b="9525"/>
             <wp:docPr id="3" name="Picture 3" descr="IMG_4709"/>
@@ -638,7 +725,7 @@
                     </pic:cNvPicPr>
                   </pic:nvPicPr>
                   <pic:blipFill>
-                    <a:blip r:embed="rId7" cstate="print">
+                    <a:blip r:embed="rId8" cstate="print">
                       <a:extLst>
                         <a:ext uri="{28A0092B-C50C-407E-A947-70E740481C1C}">
                           <a14:useLocalDpi xmlns:a14="http://schemas.microsoft.com/office/drawing/2010/main" val="0"/>
@@ -672,13 +759,138 @@
     </w:p>
     <w:p>
       <w:r>
-        <w:t xml:space="preserve">Sample file to </w:t>
-      </w:r>
-      <w:r>
-        <w:t xml:space="preserve">that can </w:t>
-      </w:r>
-      <w:r>
-        <w:t>be sent via connections</w:t>
+        <w:t xml:space="preserve">Sample </w:t>
+      </w:r>
+      <w:r>
+        <w:t xml:space="preserve">screenshot of the list available </w:t>
+      </w:r>
+      <w:proofErr w:type="spellStart"/>
+      <w:r>
+        <w:t>Wifi</w:t>
+      </w:r>
+      <w:proofErr w:type="spellEnd"/>
+      <w:r>
+        <w:t>-Direct connectable devices</w:t>
+      </w:r>
+    </w:p>
+    <w:p>
+      <w:r>
+        <w:rPr>
+          <w:noProof/>
+        </w:rPr>
+        <w:drawing>
+          <wp:inline distT="0" distB="0" distL="0" distR="0" wp14:anchorId="734B365B" wp14:editId="27712DB5">
+            <wp:extent cx="2021286" cy="3551927"/>
+            <wp:effectExtent l="0" t="0" r="0" b="0"/>
+            <wp:docPr id="1" name="Picture 1" descr="https://i.groupme.com/482x847.png.be27699749d349f8b97e560c1c367ea4"/>
+            <wp:cNvGraphicFramePr>
+              <a:graphicFrameLocks xmlns:a="http://schemas.openxmlformats.org/drawingml/2006/main" noChangeAspect="1"/>
+            </wp:cNvGraphicFramePr>
+            <a:graphic xmlns:a="http://schemas.openxmlformats.org/drawingml/2006/main">
+              <a:graphicData uri="http://schemas.openxmlformats.org/drawingml/2006/picture">
+                <pic:pic xmlns:pic="http://schemas.openxmlformats.org/drawingml/2006/picture">
+                  <pic:nvPicPr>
+                    <pic:cNvPr id="0" name="Picture 1" descr="https://i.groupme.com/482x847.png.be27699749d349f8b97e560c1c367ea4"/>
+                    <pic:cNvPicPr>
+                      <a:picLocks noChangeAspect="1" noChangeArrowheads="1"/>
+                    </pic:cNvPicPr>
+                  </pic:nvPicPr>
+                  <pic:blipFill>
+                    <a:blip r:embed="rId9">
+                      <a:extLst>
+                        <a:ext uri="{28A0092B-C50C-407E-A947-70E740481C1C}">
+                          <a14:useLocalDpi xmlns:a14="http://schemas.microsoft.com/office/drawing/2010/main" val="0"/>
+                        </a:ext>
+                      </a:extLst>
+                    </a:blip>
+                    <a:srcRect/>
+                    <a:stretch>
+                      <a:fillRect/>
+                    </a:stretch>
+                  </pic:blipFill>
+                  <pic:spPr bwMode="auto">
+                    <a:xfrm>
+                      <a:off x="0" y="0"/>
+                      <a:ext cx="2039523" cy="3583973"/>
+                    </a:xfrm>
+                    <a:prstGeom prst="rect">
+                      <a:avLst/>
+                    </a:prstGeom>
+                    <a:noFill/>
+                    <a:ln>
+                      <a:noFill/>
+                    </a:ln>
+                  </pic:spPr>
+                </pic:pic>
+              </a:graphicData>
+            </a:graphic>
+          </wp:inline>
+        </w:drawing>
+      </w:r>
+    </w:p>
+    <w:p>
+      <w:r>
+        <w:t>Sample Screenshot of File Transfer page</w:t>
+      </w:r>
+    </w:p>
+    <w:p>
+      <w:r>
+        <w:rPr>
+          <w:noProof/>
+        </w:rPr>
+        <w:drawing>
+          <wp:inline distT="0" distB="0" distL="0" distR="0" wp14:anchorId="3BF33AEB" wp14:editId="7D280BC1">
+            <wp:extent cx="2117293" cy="3505099"/>
+            <wp:effectExtent l="0" t="0" r="0" b="635"/>
+            <wp:docPr id="2" name="Picture 2" descr="https://i.groupme.com/476x788.png.ebb47096b7b84217abc89a30291e9e41"/>
+            <wp:cNvGraphicFramePr>
+              <a:graphicFrameLocks xmlns:a="http://schemas.openxmlformats.org/drawingml/2006/main" noChangeAspect="1"/>
+            </wp:cNvGraphicFramePr>
+            <a:graphic xmlns:a="http://schemas.openxmlformats.org/drawingml/2006/main">
+              <a:graphicData uri="http://schemas.openxmlformats.org/drawingml/2006/picture">
+                <pic:pic xmlns:pic="http://schemas.openxmlformats.org/drawingml/2006/picture">
+                  <pic:nvPicPr>
+                    <pic:cNvPr id="0" name="Picture 3" descr="https://i.groupme.com/476x788.png.ebb47096b7b84217abc89a30291e9e41"/>
+                    <pic:cNvPicPr>
+                      <a:picLocks noChangeAspect="1" noChangeArrowheads="1"/>
+                    </pic:cNvPicPr>
+                  </pic:nvPicPr>
+                  <pic:blipFill>
+                    <a:blip r:embed="rId10">
+                      <a:extLst>
+                        <a:ext uri="{28A0092B-C50C-407E-A947-70E740481C1C}">
+                          <a14:useLocalDpi xmlns:a14="http://schemas.microsoft.com/office/drawing/2010/main" val="0"/>
+                        </a:ext>
+                      </a:extLst>
+                    </a:blip>
+                    <a:srcRect/>
+                    <a:stretch>
+                      <a:fillRect/>
+                    </a:stretch>
+                  </pic:blipFill>
+                  <pic:spPr bwMode="auto">
+                    <a:xfrm>
+                      <a:off x="0" y="0"/>
+                      <a:ext cx="2128362" cy="3523423"/>
+                    </a:xfrm>
+                    <a:prstGeom prst="rect">
+                      <a:avLst/>
+                    </a:prstGeom>
+                    <a:noFill/>
+                    <a:ln>
+                      <a:noFill/>
+                    </a:ln>
+                  </pic:spPr>
+                </pic:pic>
+              </a:graphicData>
+            </a:graphic>
+          </wp:inline>
+        </w:drawing>
+      </w:r>
+    </w:p>
+    <w:p>
+      <w:r>
+        <w:t>Sample Screenshot of File Receiver page</w:t>
       </w:r>
     </w:p>
     <w:sectPr>

</xml_diff>

<commit_message>
Added wifi-direct screen shots
</commit_message>
<xml_diff>
--- a/Project P5 Design.docx
+++ b/Project P5 Design.docx
@@ -1,6 +1,6 @@
 
 <file path=word/document.xml><?xml version="1.0" encoding="utf-8"?>
-<w:document xmlns:wpc="http://schemas.microsoft.com/office/word/2010/wordprocessingCanvas" xmlns:mc="http://schemas.openxmlformats.org/markup-compatibility/2006" xmlns:o="urn:schemas-microsoft-com:office:office" xmlns:r="http://schemas.openxmlformats.org/officeDocument/2006/relationships" xmlns:m="http://schemas.openxmlformats.org/officeDocument/2006/math" xmlns:v="urn:schemas-microsoft-com:vml" xmlns:wp14="http://schemas.microsoft.com/office/word/2010/wordprocessingDrawing" xmlns:wp="http://schemas.openxmlformats.org/drawingml/2006/wordprocessingDrawing" xmlns:w10="urn:schemas-microsoft-com:office:word" xmlns:w="http://schemas.openxmlformats.org/wordprocessingml/2006/main" xmlns:w14="http://schemas.microsoft.com/office/word/2010/wordml" xmlns:w15="http://schemas.microsoft.com/office/word/2012/wordml" xmlns:wpg="http://schemas.microsoft.com/office/word/2010/wordprocessingGroup" xmlns:wpi="http://schemas.microsoft.com/office/word/2010/wordprocessingInk" xmlns:wne="http://schemas.microsoft.com/office/word/2006/wordml" xmlns:wps="http://schemas.microsoft.com/office/word/2010/wordprocessingShape" mc:Ignorable="w14 w15 wp14">
+<w:document xmlns:wpc="http://schemas.microsoft.com/office/word/2010/wordprocessingCanvas" xmlns:cx="http://schemas.microsoft.com/office/drawing/2014/chartex" xmlns:cx1="http://schemas.microsoft.com/office/drawing/2015/9/8/chartex" xmlns:cx2="http://schemas.microsoft.com/office/drawing/2015/10/21/chartex" xmlns:cx3="http://schemas.microsoft.com/office/drawing/2016/5/9/chartex" xmlns:cx4="http://schemas.microsoft.com/office/drawing/2016/5/10/chartex" xmlns:cx5="http://schemas.microsoft.com/office/drawing/2016/5/11/chartex" xmlns:mc="http://schemas.openxmlformats.org/markup-compatibility/2006" xmlns:o="urn:schemas-microsoft-com:office:office" xmlns:r="http://schemas.openxmlformats.org/officeDocument/2006/relationships" xmlns:m="http://schemas.openxmlformats.org/officeDocument/2006/math" xmlns:v="urn:schemas-microsoft-com:vml" xmlns:wp14="http://schemas.microsoft.com/office/word/2010/wordprocessingDrawing" xmlns:wp="http://schemas.openxmlformats.org/drawingml/2006/wordprocessingDrawing" xmlns:w10="urn:schemas-microsoft-com:office:word" xmlns:w="http://schemas.openxmlformats.org/wordprocessingml/2006/main" xmlns:w14="http://schemas.microsoft.com/office/word/2010/wordml" xmlns:w15="http://schemas.microsoft.com/office/word/2012/wordml" xmlns:w16se="http://schemas.microsoft.com/office/word/2015/wordml/symex" xmlns:wpg="http://schemas.microsoft.com/office/word/2010/wordprocessingGroup" xmlns:wpi="http://schemas.microsoft.com/office/word/2010/wordprocessingInk" xmlns:wne="http://schemas.microsoft.com/office/word/2006/wordml" xmlns:wps="http://schemas.microsoft.com/office/word/2010/wordprocessingShape" mc:Ignorable="w14 w15 w16se wp14">
   <w:body>
     <w:p>
       <w:pPr>
@@ -47,13 +47,16 @@
       </w:r>
       <w:proofErr w:type="spellEnd"/>
       <w:r>
-        <w:t xml:space="preserve">, William Greer, Gerard Puhalla, Trevor </w:t>
-      </w:r>
-      <w:proofErr w:type="spellStart"/>
-      <w:r>
-        <w:t>Rambacher</w:t>
-      </w:r>
-      <w:proofErr w:type="spellEnd"/>
+        <w:t xml:space="preserve">, William Greer, Gerard </w:t>
+      </w:r>
+      <w:proofErr w:type="spellStart"/>
+      <w:r>
+        <w:t>Puhalla</w:t>
+      </w:r>
+      <w:proofErr w:type="spellEnd"/>
+      <w:r>
+        <w:t>, Trevor Rambacher</w:t>
+      </w:r>
     </w:p>
     <w:p>
       <w:pPr>
@@ -262,6 +265,22 @@
         <w:rPr>
           <w:b/>
         </w:rPr>
+        <w:br w:type="page"/>
+      </w:r>
+    </w:p>
+    <w:p>
+      <w:pPr>
+        <w:rPr>
+          <w:b/>
+        </w:rPr>
+      </w:pPr>
+      <w:bookmarkStart w:id="0" w:name="_GoBack"/>
+      <w:bookmarkEnd w:id="0"/>
+      <w:r>
+        <w:rPr>
+          <w:b/>
+        </w:rPr>
+        <w:lastRenderedPageBreak/>
         <w:t>Functionality:</w:t>
       </w:r>
     </w:p>
@@ -309,11 +328,7 @@
         <w:t xml:space="preserve">original </w:t>
       </w:r>
       <w:r>
-        <w:t xml:space="preserve">project </w:t>
-      </w:r>
-      <w:r>
-        <w:lastRenderedPageBreak/>
-        <w:t xml:space="preserve">description and added the </w:t>
+        <w:t xml:space="preserve">project description and added the </w:t>
       </w:r>
       <w:r>
         <w:t xml:space="preserve">challenge of sending files via </w:t>
@@ -350,12 +365,7 @@
         <w:t xml:space="preserve">and a demo </w:t>
       </w:r>
       <w:r>
-        <w:t>ha</w:t>
-      </w:r>
-      <w:bookmarkStart w:id="0" w:name="_GoBack"/>
-      <w:bookmarkEnd w:id="0"/>
-      <w:r>
-        <w:t>ve been included below with descriptions</w:t>
+        <w:t>have been included below with descriptions</w:t>
       </w:r>
       <w:r>
         <w:t>, some images may look different due to coming from screenshots of an emulator opposed to from a phone</w:t>
@@ -647,6 +657,7 @@
         <w:rPr>
           <w:noProof/>
         </w:rPr>
+        <w:lastRenderedPageBreak/>
         <w:drawing>
           <wp:inline distT="0" distB="0" distL="0" distR="0" wp14:anchorId="7505035A" wp14:editId="5C5E81FD">
             <wp:extent cx="2471418" cy="3981450"/>
@@ -778,6 +789,7 @@
         <w:rPr>
           <w:noProof/>
         </w:rPr>
+        <w:lastRenderedPageBreak/>
         <w:drawing>
           <wp:inline distT="0" distB="0" distL="0" distR="0" wp14:anchorId="734B365B" wp14:editId="27712DB5">
             <wp:extent cx="2021286" cy="3551927"/>
@@ -893,6 +905,153 @@
         <w:t>Sample Screenshot of File Receiver page</w:t>
       </w:r>
     </w:p>
+    <w:p>
+      <w:r>
+        <w:br w:type="page"/>
+      </w:r>
+    </w:p>
+    <w:p>
+      <w:r>
+        <w:rPr>
+          <w:noProof/>
+        </w:rPr>
+        <w:lastRenderedPageBreak/>
+        <w:drawing>
+          <wp:inline distT="0" distB="0" distL="0" distR="0">
+            <wp:extent cx="2752725" cy="4505325"/>
+            <wp:effectExtent l="0" t="0" r="9525" b="9525"/>
+            <wp:docPr id="8" name="Picture 8" descr="C:\Users\Trevor\AppData\Local\Microsoft\Windows\INetCacheContent.Word\IMG_4758.png"/>
+            <wp:cNvGraphicFramePr>
+              <a:graphicFrameLocks xmlns:a="http://schemas.openxmlformats.org/drawingml/2006/main" noChangeAspect="1"/>
+            </wp:cNvGraphicFramePr>
+            <a:graphic xmlns:a="http://schemas.openxmlformats.org/drawingml/2006/main">
+              <a:graphicData uri="http://schemas.openxmlformats.org/drawingml/2006/picture">
+                <pic:pic xmlns:pic="http://schemas.openxmlformats.org/drawingml/2006/picture">
+                  <pic:nvPicPr>
+                    <pic:cNvPr id="0" name="Picture 16" descr="C:\Users\Trevor\AppData\Local\Microsoft\Windows\INetCacheContent.Word\IMG_4758.png"/>
+                    <pic:cNvPicPr>
+                      <a:picLocks noChangeAspect="1" noChangeArrowheads="1"/>
+                    </pic:cNvPicPr>
+                  </pic:nvPicPr>
+                  <pic:blipFill>
+                    <a:blip r:embed="rId11">
+                      <a:extLst>
+                        <a:ext uri="{28A0092B-C50C-407E-A947-70E740481C1C}">
+                          <a14:useLocalDpi xmlns:a14="http://schemas.microsoft.com/office/drawing/2010/main" val="0"/>
+                        </a:ext>
+                      </a:extLst>
+                    </a:blip>
+                    <a:srcRect/>
+                    <a:stretch>
+                      <a:fillRect/>
+                    </a:stretch>
+                  </pic:blipFill>
+                  <pic:spPr bwMode="auto">
+                    <a:xfrm>
+                      <a:off x="0" y="0"/>
+                      <a:ext cx="2752725" cy="4505325"/>
+                    </a:xfrm>
+                    <a:prstGeom prst="rect">
+                      <a:avLst/>
+                    </a:prstGeom>
+                    <a:noFill/>
+                    <a:ln>
+                      <a:noFill/>
+                    </a:ln>
+                  </pic:spPr>
+                </pic:pic>
+              </a:graphicData>
+            </a:graphic>
+          </wp:inline>
+        </w:drawing>
+      </w:r>
+    </w:p>
+    <w:p>
+      <w:proofErr w:type="spellStart"/>
+      <w:r>
+        <w:t>Wifi</w:t>
+      </w:r>
+      <w:proofErr w:type="spellEnd"/>
+      <w:r>
+        <w:t>-Direct connection set up</w:t>
+      </w:r>
+    </w:p>
+    <w:p>
+      <w:r>
+        <w:rPr>
+          <w:noProof/>
+        </w:rPr>
+        <w:lastRenderedPageBreak/>
+        <w:drawing>
+          <wp:inline distT="0" distB="0" distL="0" distR="0">
+            <wp:extent cx="2466975" cy="4019550"/>
+            <wp:effectExtent l="0" t="0" r="9525" b="0"/>
+            <wp:docPr id="9" name="Picture 9" descr="C:\Users\Trevor\AppData\Local\Microsoft\Windows\INetCacheContent.Word\IMG_4757.png"/>
+            <wp:cNvGraphicFramePr>
+              <a:graphicFrameLocks xmlns:a="http://schemas.openxmlformats.org/drawingml/2006/main" noChangeAspect="1"/>
+            </wp:cNvGraphicFramePr>
+            <a:graphic xmlns:a="http://schemas.openxmlformats.org/drawingml/2006/main">
+              <a:graphicData uri="http://schemas.openxmlformats.org/drawingml/2006/picture">
+                <pic:pic xmlns:pic="http://schemas.openxmlformats.org/drawingml/2006/picture">
+                  <pic:nvPicPr>
+                    <pic:cNvPr id="0" name="Picture 18" descr="C:\Users\Trevor\AppData\Local\Microsoft\Windows\INetCacheContent.Word\IMG_4757.png"/>
+                    <pic:cNvPicPr>
+                      <a:picLocks noChangeAspect="1" noChangeArrowheads="1"/>
+                    </pic:cNvPicPr>
+                  </pic:nvPicPr>
+                  <pic:blipFill>
+                    <a:blip r:embed="rId12">
+                      <a:extLst>
+                        <a:ext uri="{28A0092B-C50C-407E-A947-70E740481C1C}">
+                          <a14:useLocalDpi xmlns:a14="http://schemas.microsoft.com/office/drawing/2010/main" val="0"/>
+                        </a:ext>
+                      </a:extLst>
+                    </a:blip>
+                    <a:srcRect/>
+                    <a:stretch>
+                      <a:fillRect/>
+                    </a:stretch>
+                  </pic:blipFill>
+                  <pic:spPr bwMode="auto">
+                    <a:xfrm>
+                      <a:off x="0" y="0"/>
+                      <a:ext cx="2466975" cy="4019550"/>
+                    </a:xfrm>
+                    <a:prstGeom prst="rect">
+                      <a:avLst/>
+                    </a:prstGeom>
+                    <a:noFill/>
+                    <a:ln>
+                      <a:noFill/>
+                    </a:ln>
+                  </pic:spPr>
+                </pic:pic>
+              </a:graphicData>
+            </a:graphic>
+          </wp:inline>
+        </w:drawing>
+      </w:r>
+    </w:p>
+    <w:p>
+      <w:r>
+        <w:t>Selection</w:t>
+      </w:r>
+      <w:r>
+        <w:t xml:space="preserve"> of file</w:t>
+      </w:r>
+      <w:r>
+        <w:t xml:space="preserve"> for </w:t>
+      </w:r>
+      <w:proofErr w:type="spellStart"/>
+      <w:r>
+        <w:t>Wifi</w:t>
+      </w:r>
+      <w:proofErr w:type="spellEnd"/>
+      <w:r>
+        <w:t>-direct connection</w:t>
+      </w:r>
+    </w:p>
+    <w:p/>
     <w:sectPr>
       <w:pgSz w:w="12240" w:h="15840"/>
       <w:pgMar w:top="1440" w:right="1440" w:bottom="1440" w:left="1440" w:header="720" w:footer="720" w:gutter="0"/>
@@ -904,7 +1063,7 @@
 </file>
 
 <file path=word/styles.xml><?xml version="1.0" encoding="utf-8"?>
-<w:styles xmlns:mc="http://schemas.openxmlformats.org/markup-compatibility/2006" xmlns:r="http://schemas.openxmlformats.org/officeDocument/2006/relationships" xmlns:w="http://schemas.openxmlformats.org/wordprocessingml/2006/main" xmlns:w14="http://schemas.microsoft.com/office/word/2010/wordml" xmlns:w15="http://schemas.microsoft.com/office/word/2012/wordml" mc:Ignorable="w14 w15">
+<w:styles xmlns:mc="http://schemas.openxmlformats.org/markup-compatibility/2006" xmlns:r="http://schemas.openxmlformats.org/officeDocument/2006/relationships" xmlns:w="http://schemas.openxmlformats.org/wordprocessingml/2006/main" xmlns:w14="http://schemas.microsoft.com/office/word/2010/wordml" xmlns:w15="http://schemas.microsoft.com/office/word/2012/wordml" xmlns:w16se="http://schemas.microsoft.com/office/word/2015/wordml/symex" mc:Ignorable="w14 w15 w16se">
   <w:docDefaults>
     <w:rPrDefault>
       <w:rPr>
@@ -920,7 +1079,7 @@
       </w:pPr>
     </w:pPrDefault>
   </w:docDefaults>
-  <w:latentStyles w:defLockedState="0" w:defUIPriority="99" w:defSemiHidden="0" w:defUnhideWhenUsed="0" w:defQFormat="0" w:count="371">
+  <w:latentStyles w:defLockedState="0" w:defUIPriority="99" w:defSemiHidden="0" w:defUnhideWhenUsed="0" w:defQFormat="0" w:count="374">
     <w:lsdException w:name="Normal" w:uiPriority="0" w:qFormat="1"/>
     <w:lsdException w:name="heading 1" w:uiPriority="9" w:qFormat="1"/>
     <w:lsdException w:name="heading 2" w:semiHidden="1" w:uiPriority="9" w:unhideWhenUsed="1" w:qFormat="1"/>
@@ -1026,7 +1185,6 @@
     <w:lsdException w:name="HTML Sample" w:semiHidden="1" w:unhideWhenUsed="1"/>
     <w:lsdException w:name="HTML Typewriter" w:semiHidden="1" w:unhideWhenUsed="1"/>
     <w:lsdException w:name="HTML Variable" w:semiHidden="1" w:unhideWhenUsed="1"/>
-    <w:lsdException w:name="Normal Table" w:semiHidden="1" w:unhideWhenUsed="1"/>
     <w:lsdException w:name="annotation subject" w:semiHidden="1" w:unhideWhenUsed="1"/>
     <w:lsdException w:name="No List" w:semiHidden="1" w:unhideWhenUsed="1"/>
     <w:lsdException w:name="Outline List 1" w:semiHidden="1" w:unhideWhenUsed="1"/>
@@ -1071,7 +1229,6 @@
     <w:lsdException w:name="Table Professional" w:semiHidden="1" w:unhideWhenUsed="1"/>
     <w:lsdException w:name="Table Subtle 1" w:semiHidden="1" w:unhideWhenUsed="1"/>
     <w:lsdException w:name="Table Subtle 2" w:semiHidden="1" w:unhideWhenUsed="1"/>
-    <w:lsdException w:name="Table Web 1" w:semiHidden="1" w:unhideWhenUsed="1"/>
     <w:lsdException w:name="Table Web 2" w:semiHidden="1" w:unhideWhenUsed="1"/>
     <w:lsdException w:name="Table Web 3" w:semiHidden="1" w:unhideWhenUsed="1"/>
     <w:lsdException w:name="Balloon Text" w:semiHidden="1" w:unhideWhenUsed="1"/>
@@ -1292,6 +1449,9 @@
     <w:lsdException w:name="List Table 5 Dark Accent 6" w:uiPriority="50"/>
     <w:lsdException w:name="List Table 6 Colorful Accent 6" w:uiPriority="51"/>
     <w:lsdException w:name="List Table 7 Colorful Accent 6" w:uiPriority="52"/>
+    <w:lsdException w:name="Mention" w:semiHidden="1" w:unhideWhenUsed="1"/>
+    <w:lsdException w:name="Smart Hyperlink" w:semiHidden="1" w:unhideWhenUsed="1"/>
+    <w:lsdException w:name="Hashtag" w:semiHidden="1" w:unhideWhenUsed="1"/>
   </w:latentStyles>
   <w:style w:type="paragraph" w:default="1" w:styleId="Normal">
     <w:name w:val="Normal"/>

</xml_diff>

<commit_message>
wifi direct doc updates
</commit_message>
<xml_diff>
--- a/Project P5 Design.docx
+++ b/Project P5 Design.docx
@@ -1,6 +1,6 @@
 
 <file path=word/document.xml><?xml version="1.0" encoding="utf-8"?>
-<w:document xmlns:wpc="http://schemas.microsoft.com/office/word/2010/wordprocessingCanvas" xmlns:cx="http://schemas.microsoft.com/office/drawing/2014/chartex" xmlns:cx1="http://schemas.microsoft.com/office/drawing/2015/9/8/chartex" xmlns:cx2="http://schemas.microsoft.com/office/drawing/2015/10/21/chartex" xmlns:cx3="http://schemas.microsoft.com/office/drawing/2016/5/9/chartex" xmlns:cx4="http://schemas.microsoft.com/office/drawing/2016/5/10/chartex" xmlns:cx5="http://schemas.microsoft.com/office/drawing/2016/5/11/chartex" xmlns:mc="http://schemas.openxmlformats.org/markup-compatibility/2006" xmlns:o="urn:schemas-microsoft-com:office:office" xmlns:r="http://schemas.openxmlformats.org/officeDocument/2006/relationships" xmlns:m="http://schemas.openxmlformats.org/officeDocument/2006/math" xmlns:v="urn:schemas-microsoft-com:vml" xmlns:wp14="http://schemas.microsoft.com/office/word/2010/wordprocessingDrawing" xmlns:wp="http://schemas.openxmlformats.org/drawingml/2006/wordprocessingDrawing" xmlns:w10="urn:schemas-microsoft-com:office:word" xmlns:w="http://schemas.openxmlformats.org/wordprocessingml/2006/main" xmlns:w14="http://schemas.microsoft.com/office/word/2010/wordml" xmlns:w15="http://schemas.microsoft.com/office/word/2012/wordml" xmlns:w16se="http://schemas.microsoft.com/office/word/2015/wordml/symex" xmlns:wpg="http://schemas.microsoft.com/office/word/2010/wordprocessingGroup" xmlns:wpi="http://schemas.microsoft.com/office/word/2010/wordprocessingInk" xmlns:wne="http://schemas.microsoft.com/office/word/2006/wordml" xmlns:wps="http://schemas.microsoft.com/office/word/2010/wordprocessingShape" mc:Ignorable="w14 w15 w16se wp14">
+<w:document xmlns:wpc="http://schemas.microsoft.com/office/word/2010/wordprocessingCanvas" xmlns:mc="http://schemas.openxmlformats.org/markup-compatibility/2006" xmlns:o="urn:schemas-microsoft-com:office:office" xmlns:r="http://schemas.openxmlformats.org/officeDocument/2006/relationships" xmlns:m="http://schemas.openxmlformats.org/officeDocument/2006/math" xmlns:v="urn:schemas-microsoft-com:vml" xmlns:wp14="http://schemas.microsoft.com/office/word/2010/wordprocessingDrawing" xmlns:wp="http://schemas.openxmlformats.org/drawingml/2006/wordprocessingDrawing" xmlns:w10="urn:schemas-microsoft-com:office:word" xmlns:w="http://schemas.openxmlformats.org/wordprocessingml/2006/main" xmlns:w14="http://schemas.microsoft.com/office/word/2010/wordml" xmlns:w15="http://schemas.microsoft.com/office/word/2012/wordml" xmlns:wpg="http://schemas.microsoft.com/office/word/2010/wordprocessingGroup" xmlns:wpi="http://schemas.microsoft.com/office/word/2010/wordprocessingInk" xmlns:wne="http://schemas.microsoft.com/office/word/2006/wordml" xmlns:wps="http://schemas.microsoft.com/office/word/2010/wordprocessingShape" mc:Ignorable="w14 w15 wp14">
   <w:body>
     <w:p>
       <w:pPr>
@@ -47,16 +47,13 @@
       </w:r>
       <w:proofErr w:type="spellEnd"/>
       <w:r>
-        <w:t xml:space="preserve">, William Greer, Gerard </w:t>
-      </w:r>
-      <w:proofErr w:type="spellStart"/>
-      <w:r>
-        <w:t>Puhalla</w:t>
-      </w:r>
-      <w:proofErr w:type="spellEnd"/>
-      <w:r>
-        <w:t>, Trevor Rambacher</w:t>
-      </w:r>
+        <w:t xml:space="preserve">, William Greer, Gerard Puhalla, Trevor </w:t>
+      </w:r>
+      <w:proofErr w:type="spellStart"/>
+      <w:r>
+        <w:t>Rambacher</w:t>
+      </w:r>
+      <w:proofErr w:type="spellEnd"/>
     </w:p>
     <w:p>
       <w:pPr>
@@ -274,8 +271,6 @@
           <w:b/>
         </w:rPr>
       </w:pPr>
-      <w:bookmarkStart w:id="0" w:name="_GoBack"/>
-      <w:bookmarkEnd w:id="0"/>
       <w:r>
         <w:rPr>
           <w:b/>
@@ -559,11 +554,132 @@
           <w:u w:val="single"/>
         </w:rPr>
       </w:pPr>
-      <w:r>
-        <w:rPr>
-          <w:b/>
-          <w:u w:val="single"/>
-        </w:rPr>
+    </w:p>
+    <w:p>
+      <w:pPr>
+        <w:rPr>
+          <w:b/>
+          <w:u w:val="single"/>
+        </w:rPr>
+      </w:pPr>
+    </w:p>
+    <w:p>
+      <w:pPr>
+        <w:rPr>
+          <w:b/>
+          <w:u w:val="single"/>
+        </w:rPr>
+      </w:pPr>
+    </w:p>
+    <w:p>
+      <w:pPr>
+        <w:rPr>
+          <w:b/>
+          <w:u w:val="single"/>
+        </w:rPr>
+      </w:pPr>
+    </w:p>
+    <w:p>
+      <w:pPr>
+        <w:rPr>
+          <w:b/>
+          <w:u w:val="single"/>
+        </w:rPr>
+      </w:pPr>
+    </w:p>
+    <w:p>
+      <w:pPr>
+        <w:rPr>
+          <w:b/>
+          <w:u w:val="single"/>
+        </w:rPr>
+      </w:pPr>
+    </w:p>
+    <w:p>
+      <w:pPr>
+        <w:rPr>
+          <w:b/>
+          <w:u w:val="single"/>
+        </w:rPr>
+      </w:pPr>
+    </w:p>
+    <w:p>
+      <w:pPr>
+        <w:rPr>
+          <w:b/>
+          <w:u w:val="single"/>
+        </w:rPr>
+      </w:pPr>
+    </w:p>
+    <w:p>
+      <w:pPr>
+        <w:rPr>
+          <w:b/>
+          <w:u w:val="single"/>
+        </w:rPr>
+      </w:pPr>
+    </w:p>
+    <w:p>
+      <w:pPr>
+        <w:rPr>
+          <w:b/>
+          <w:u w:val="single"/>
+        </w:rPr>
+      </w:pPr>
+    </w:p>
+    <w:p>
+      <w:pPr>
+        <w:rPr>
+          <w:b/>
+          <w:u w:val="single"/>
+        </w:rPr>
+      </w:pPr>
+    </w:p>
+    <w:p>
+      <w:pPr>
+        <w:rPr>
+          <w:b/>
+          <w:u w:val="single"/>
+        </w:rPr>
+      </w:pPr>
+    </w:p>
+    <w:p>
+      <w:pPr>
+        <w:rPr>
+          <w:b/>
+          <w:u w:val="single"/>
+        </w:rPr>
+      </w:pPr>
+    </w:p>
+    <w:p>
+      <w:pPr>
+        <w:rPr>
+          <w:b/>
+          <w:u w:val="single"/>
+        </w:rPr>
+      </w:pPr>
+    </w:p>
+    <w:p>
+      <w:pPr>
+        <w:rPr>
+          <w:b/>
+          <w:u w:val="single"/>
+        </w:rPr>
+      </w:pPr>
+    </w:p>
+    <w:p>
+      <w:pPr>
+        <w:rPr>
+          <w:b/>
+          <w:u w:val="single"/>
+        </w:rPr>
+      </w:pPr>
+      <w:r>
+        <w:rPr>
+          <w:b/>
+          <w:u w:val="single"/>
+        </w:rPr>
+        <w:lastRenderedPageBreak/>
         <w:t>WIFI Screenshots</w:t>
       </w:r>
     </w:p>
@@ -573,10 +689,10 @@
           <w:noProof/>
         </w:rPr>
         <w:drawing>
-          <wp:inline distT="0" distB="0" distL="0" distR="0">
-            <wp:extent cx="2028825" cy="3381375"/>
-            <wp:effectExtent l="0" t="0" r="9525" b="9525"/>
-            <wp:docPr id="5" name="Picture 5" descr="IMG_4708"/>
+          <wp:inline distT="0" distB="0" distL="0" distR="0" wp14:anchorId="7505035A" wp14:editId="5C5E81FD">
+            <wp:extent cx="1991336" cy="3208038"/>
+            <wp:effectExtent l="0" t="0" r="9525" b="0"/>
+            <wp:docPr id="4" name="Picture 4" descr="https://i.groupme.com/491x791.png.557de35d24bb4f418bfd4ed328baf4d7"/>
             <wp:cNvGraphicFramePr>
               <a:graphicFrameLocks xmlns:a="http://schemas.openxmlformats.org/drawingml/2006/main" noChangeAspect="1"/>
             </wp:cNvGraphicFramePr>
@@ -584,7 +700,7 @@
               <a:graphicData uri="http://schemas.openxmlformats.org/drawingml/2006/picture">
                 <pic:pic xmlns:pic="http://schemas.openxmlformats.org/drawingml/2006/picture">
                   <pic:nvPicPr>
-                    <pic:cNvPr id="0" name="Picture 1" descr="IMG_4708"/>
+                    <pic:cNvPr id="0" name="Picture 5" descr="https://i.groupme.com/491x791.png.557de35d24bb4f418bfd4ed328baf4d7"/>
                     <pic:cNvPicPr>
                       <a:picLocks noChangeAspect="1" noChangeArrowheads="1"/>
                     </pic:cNvPicPr>
@@ -605,7 +721,7 @@
                   <pic:spPr bwMode="auto">
                     <a:xfrm>
                       <a:off x="0" y="0"/>
-                      <a:ext cx="2028825" cy="3381375"/>
+                      <a:ext cx="2004755" cy="3229656"/>
                     </a:xfrm>
                     <a:prstGeom prst="rect">
                       <a:avLst/>
@@ -624,7 +740,18 @@
     </w:p>
     <w:p>
       <w:r>
-        <w:t xml:space="preserve">Ensuring user has </w:t>
+        <w:t>Page indicating whether to send or receive a file.</w:t>
+      </w:r>
+      <w:r>
+        <w:t xml:space="preserve"> When the user selects </w:t>
+      </w:r>
+      <w:proofErr w:type="spellStart"/>
+      <w:r>
+        <w:t>Wifi</w:t>
+      </w:r>
+      <w:proofErr w:type="spellEnd"/>
+      <w:r>
+        <w:t xml:space="preserve">-Direct from the initial screen, the phone’s </w:t>
       </w:r>
       <w:proofErr w:type="spellStart"/>
       <w:r>
@@ -632,85 +759,7 @@
       </w:r>
       <w:proofErr w:type="spellEnd"/>
       <w:r>
-        <w:t xml:space="preserve"> turned on for </w:t>
-      </w:r>
-      <w:proofErr w:type="spellStart"/>
-      <w:r>
-        <w:t>W</w:t>
-      </w:r>
-      <w:r>
-        <w:t>ifi</w:t>
-      </w:r>
-      <w:proofErr w:type="spellEnd"/>
-      <w:r>
-        <w:t>-</w:t>
-      </w:r>
-      <w:r>
-        <w:t>D</w:t>
-      </w:r>
-      <w:r>
-        <w:t>irect transfer.</w:t>
-      </w:r>
-    </w:p>
-    <w:p>
-      <w:r>
-        <w:rPr>
-          <w:noProof/>
-        </w:rPr>
-        <w:lastRenderedPageBreak/>
-        <w:drawing>
-          <wp:inline distT="0" distB="0" distL="0" distR="0" wp14:anchorId="7505035A" wp14:editId="5C5E81FD">
-            <wp:extent cx="2471418" cy="3981450"/>
-            <wp:effectExtent l="0" t="0" r="5715" b="0"/>
-            <wp:docPr id="4" name="Picture 4" descr="https://i.groupme.com/491x791.png.557de35d24bb4f418bfd4ed328baf4d7"/>
-            <wp:cNvGraphicFramePr>
-              <a:graphicFrameLocks xmlns:a="http://schemas.openxmlformats.org/drawingml/2006/main" noChangeAspect="1"/>
-            </wp:cNvGraphicFramePr>
-            <a:graphic xmlns:a="http://schemas.openxmlformats.org/drawingml/2006/main">
-              <a:graphicData uri="http://schemas.openxmlformats.org/drawingml/2006/picture">
-                <pic:pic xmlns:pic="http://schemas.openxmlformats.org/drawingml/2006/picture">
-                  <pic:nvPicPr>
-                    <pic:cNvPr id="0" name="Picture 5" descr="https://i.groupme.com/491x791.png.557de35d24bb4f418bfd4ed328baf4d7"/>
-                    <pic:cNvPicPr>
-                      <a:picLocks noChangeAspect="1" noChangeArrowheads="1"/>
-                    </pic:cNvPicPr>
-                  </pic:nvPicPr>
-                  <pic:blipFill>
-                    <a:blip r:embed="rId7">
-                      <a:extLst>
-                        <a:ext uri="{28A0092B-C50C-407E-A947-70E740481C1C}">
-                          <a14:useLocalDpi xmlns:a14="http://schemas.microsoft.com/office/drawing/2010/main" val="0"/>
-                        </a:ext>
-                      </a:extLst>
-                    </a:blip>
-                    <a:srcRect/>
-                    <a:stretch>
-                      <a:fillRect/>
-                    </a:stretch>
-                  </pic:blipFill>
-                  <pic:spPr bwMode="auto">
-                    <a:xfrm>
-                      <a:off x="0" y="0"/>
-                      <a:ext cx="2477343" cy="3990994"/>
-                    </a:xfrm>
-                    <a:prstGeom prst="rect">
-                      <a:avLst/>
-                    </a:prstGeom>
-                    <a:noFill/>
-                    <a:ln>
-                      <a:noFill/>
-                    </a:ln>
-                  </pic:spPr>
-                </pic:pic>
-              </a:graphicData>
-            </a:graphic>
-          </wp:inline>
-        </w:drawing>
-      </w:r>
-    </w:p>
-    <w:p>
-      <w:r>
-        <w:t>Page indicating whether to send or receive a file.</w:t>
+        <w:t xml:space="preserve"> will be enabled.</w:t>
       </w:r>
     </w:p>
     <w:p>
@@ -736,7 +785,7 @@
                     </pic:cNvPicPr>
                   </pic:nvPicPr>
                   <pic:blipFill>
-                    <a:blip r:embed="rId8" cstate="print">
+                    <a:blip r:embed="rId7" cstate="print">
                       <a:extLst>
                         <a:ext uri="{28A0092B-C50C-407E-A947-70E740481C1C}">
                           <a14:useLocalDpi xmlns:a14="http://schemas.microsoft.com/office/drawing/2010/main" val="0"/>
@@ -786,15 +835,12 @@
     </w:p>
     <w:p>
       <w:r>
-        <w:rPr>
-          <w:noProof/>
-        </w:rPr>
         <w:lastRenderedPageBreak/>
         <w:drawing>
-          <wp:inline distT="0" distB="0" distL="0" distR="0" wp14:anchorId="734B365B" wp14:editId="27712DB5">
-            <wp:extent cx="2021286" cy="3551927"/>
-            <wp:effectExtent l="0" t="0" r="0" b="0"/>
-            <wp:docPr id="1" name="Picture 1" descr="https://i.groupme.com/482x847.png.be27699749d349f8b97e560c1c367ea4"/>
+          <wp:inline distT="0" distB="0" distL="0" distR="0">
+            <wp:extent cx="2646504" cy="4295775"/>
+            <wp:effectExtent l="0" t="0" r="1905" b="0"/>
+            <wp:docPr id="12" name="Picture 12" descr="https://i.groupme.com/483x784.png.a05182fbb93e4a93b6ab8aacd50ec5ab"/>
             <wp:cNvGraphicFramePr>
               <a:graphicFrameLocks xmlns:a="http://schemas.openxmlformats.org/drawingml/2006/main" noChangeAspect="1"/>
             </wp:cNvGraphicFramePr>
@@ -802,7 +848,82 @@
               <a:graphicData uri="http://schemas.openxmlformats.org/drawingml/2006/picture">
                 <pic:pic xmlns:pic="http://schemas.openxmlformats.org/drawingml/2006/picture">
                   <pic:nvPicPr>
-                    <pic:cNvPr id="0" name="Picture 1" descr="https://i.groupme.com/482x847.png.be27699749d349f8b97e560c1c367ea4"/>
+                    <pic:cNvPr id="0" name="Picture 8" descr="https://i.groupme.com/483x784.png.a05182fbb93e4a93b6ab8aacd50ec5ab"/>
+                    <pic:cNvPicPr>
+                      <a:picLocks noChangeAspect="1" noChangeArrowheads="1"/>
+                    </pic:cNvPicPr>
+                  </pic:nvPicPr>
+                  <pic:blipFill>
+                    <a:blip r:embed="rId8">
+                      <a:extLst>
+                        <a:ext uri="{28A0092B-C50C-407E-A947-70E740481C1C}">
+                          <a14:useLocalDpi xmlns:a14="http://schemas.microsoft.com/office/drawing/2010/main" val="0"/>
+                        </a:ext>
+                      </a:extLst>
+                    </a:blip>
+                    <a:srcRect/>
+                    <a:stretch>
+                      <a:fillRect/>
+                    </a:stretch>
+                  </pic:blipFill>
+                  <pic:spPr bwMode="auto">
+                    <a:xfrm>
+                      <a:off x="0" y="0"/>
+                      <a:ext cx="2659326" cy="4316588"/>
+                    </a:xfrm>
+                    <a:prstGeom prst="rect">
+                      <a:avLst/>
+                    </a:prstGeom>
+                    <a:noFill/>
+                    <a:ln>
+                      <a:noFill/>
+                    </a:ln>
+                  </pic:spPr>
+                </pic:pic>
+              </a:graphicData>
+            </a:graphic>
+          </wp:inline>
+        </w:drawing>
+      </w:r>
+    </w:p>
+    <w:p>
+      <w:r>
+        <w:t xml:space="preserve">Sample Screenshot of File </w:t>
+      </w:r>
+      <w:r>
+        <w:t>Receive</w:t>
+      </w:r>
+      <w:r>
+        <w:t xml:space="preserve"> page</w:t>
+      </w:r>
+      <w:r>
+        <w:t xml:space="preserve">. In this image, the connection is marked as failed, as this is a screenshot from the emulator which cannot run the </w:t>
+      </w:r>
+      <w:proofErr w:type="spellStart"/>
+      <w:r>
+        <w:t>wifi</w:t>
+      </w:r>
+      <w:proofErr w:type="spellEnd"/>
+      <w:r>
+        <w:t xml:space="preserve"> service.</w:t>
+      </w:r>
+    </w:p>
+    <w:p>
+      <w:r>
+        <w:lastRenderedPageBreak/>
+        <w:drawing>
+          <wp:inline distT="0" distB="0" distL="0" distR="0">
+            <wp:extent cx="2794000" cy="4572000"/>
+            <wp:effectExtent l="0" t="0" r="6350" b="0"/>
+            <wp:docPr id="10" name="Picture 10" descr="https://i.groupme.com/484x792.png.8abbc270020f46a6b6903da23a0d7ecb"/>
+            <wp:cNvGraphicFramePr>
+              <a:graphicFrameLocks xmlns:a="http://schemas.openxmlformats.org/drawingml/2006/main" noChangeAspect="1"/>
+            </wp:cNvGraphicFramePr>
+            <a:graphic xmlns:a="http://schemas.openxmlformats.org/drawingml/2006/main">
+              <a:graphicData uri="http://schemas.openxmlformats.org/drawingml/2006/picture">
+                <pic:pic xmlns:pic="http://schemas.openxmlformats.org/drawingml/2006/picture">
+                  <pic:nvPicPr>
+                    <pic:cNvPr id="0" name="Picture 1" descr="https://i.groupme.com/484x792.png.8abbc270020f46a6b6903da23a0d7ecb"/>
                     <pic:cNvPicPr>
                       <a:picLocks noChangeAspect="1" noChangeArrowheads="1"/>
                     </pic:cNvPicPr>
@@ -823,7 +944,7 @@
                   <pic:spPr bwMode="auto">
                     <a:xfrm>
                       <a:off x="0" y="0"/>
-                      <a:ext cx="2039523" cy="3583973"/>
+                      <a:ext cx="2806038" cy="4591699"/>
                     </a:xfrm>
                     <a:prstGeom prst="rect">
                       <a:avLst/>
@@ -842,213 +963,15 @@
     </w:p>
     <w:p>
       <w:r>
-        <w:t>Sample Screenshot of File Transfer page</w:t>
-      </w:r>
-    </w:p>
-    <w:p>
-      <w:r>
-        <w:rPr>
-          <w:noProof/>
-        </w:rPr>
-        <w:drawing>
-          <wp:inline distT="0" distB="0" distL="0" distR="0" wp14:anchorId="3BF33AEB" wp14:editId="7D280BC1">
-            <wp:extent cx="2117293" cy="3505099"/>
-            <wp:effectExtent l="0" t="0" r="0" b="635"/>
-            <wp:docPr id="2" name="Picture 2" descr="https://i.groupme.com/476x788.png.ebb47096b7b84217abc89a30291e9e41"/>
-            <wp:cNvGraphicFramePr>
-              <a:graphicFrameLocks xmlns:a="http://schemas.openxmlformats.org/drawingml/2006/main" noChangeAspect="1"/>
-            </wp:cNvGraphicFramePr>
-            <a:graphic xmlns:a="http://schemas.openxmlformats.org/drawingml/2006/main">
-              <a:graphicData uri="http://schemas.openxmlformats.org/drawingml/2006/picture">
-                <pic:pic xmlns:pic="http://schemas.openxmlformats.org/drawingml/2006/picture">
-                  <pic:nvPicPr>
-                    <pic:cNvPr id="0" name="Picture 3" descr="https://i.groupme.com/476x788.png.ebb47096b7b84217abc89a30291e9e41"/>
-                    <pic:cNvPicPr>
-                      <a:picLocks noChangeAspect="1" noChangeArrowheads="1"/>
-                    </pic:cNvPicPr>
-                  </pic:nvPicPr>
-                  <pic:blipFill>
-                    <a:blip r:embed="rId10">
-                      <a:extLst>
-                        <a:ext uri="{28A0092B-C50C-407E-A947-70E740481C1C}">
-                          <a14:useLocalDpi xmlns:a14="http://schemas.microsoft.com/office/drawing/2010/main" val="0"/>
-                        </a:ext>
-                      </a:extLst>
-                    </a:blip>
-                    <a:srcRect/>
-                    <a:stretch>
-                      <a:fillRect/>
-                    </a:stretch>
-                  </pic:blipFill>
-                  <pic:spPr bwMode="auto">
-                    <a:xfrm>
-                      <a:off x="0" y="0"/>
-                      <a:ext cx="2128362" cy="3523423"/>
-                    </a:xfrm>
-                    <a:prstGeom prst="rect">
-                      <a:avLst/>
-                    </a:prstGeom>
-                    <a:noFill/>
-                    <a:ln>
-                      <a:noFill/>
-                    </a:ln>
-                  </pic:spPr>
-                </pic:pic>
-              </a:graphicData>
-            </a:graphic>
-          </wp:inline>
-        </w:drawing>
-      </w:r>
-    </w:p>
-    <w:p>
-      <w:r>
-        <w:t>Sample Screenshot of File Receiver page</w:t>
-      </w:r>
-    </w:p>
-    <w:p>
-      <w:r>
-        <w:br w:type="page"/>
-      </w:r>
-    </w:p>
-    <w:p>
-      <w:r>
-        <w:rPr>
-          <w:noProof/>
-        </w:rPr>
-        <w:lastRenderedPageBreak/>
-        <w:drawing>
-          <wp:inline distT="0" distB="0" distL="0" distR="0">
-            <wp:extent cx="2752725" cy="4505325"/>
-            <wp:effectExtent l="0" t="0" r="9525" b="9525"/>
-            <wp:docPr id="8" name="Picture 8" descr="C:\Users\Trevor\AppData\Local\Microsoft\Windows\INetCacheContent.Word\IMG_4758.png"/>
-            <wp:cNvGraphicFramePr>
-              <a:graphicFrameLocks xmlns:a="http://schemas.openxmlformats.org/drawingml/2006/main" noChangeAspect="1"/>
-            </wp:cNvGraphicFramePr>
-            <a:graphic xmlns:a="http://schemas.openxmlformats.org/drawingml/2006/main">
-              <a:graphicData uri="http://schemas.openxmlformats.org/drawingml/2006/picture">
-                <pic:pic xmlns:pic="http://schemas.openxmlformats.org/drawingml/2006/picture">
-                  <pic:nvPicPr>
-                    <pic:cNvPr id="0" name="Picture 16" descr="C:\Users\Trevor\AppData\Local\Microsoft\Windows\INetCacheContent.Word\IMG_4758.png"/>
-                    <pic:cNvPicPr>
-                      <a:picLocks noChangeAspect="1" noChangeArrowheads="1"/>
-                    </pic:cNvPicPr>
-                  </pic:nvPicPr>
-                  <pic:blipFill>
-                    <a:blip r:embed="rId11">
-                      <a:extLst>
-                        <a:ext uri="{28A0092B-C50C-407E-A947-70E740481C1C}">
-                          <a14:useLocalDpi xmlns:a14="http://schemas.microsoft.com/office/drawing/2010/main" val="0"/>
-                        </a:ext>
-                      </a:extLst>
-                    </a:blip>
-                    <a:srcRect/>
-                    <a:stretch>
-                      <a:fillRect/>
-                    </a:stretch>
-                  </pic:blipFill>
-                  <pic:spPr bwMode="auto">
-                    <a:xfrm>
-                      <a:off x="0" y="0"/>
-                      <a:ext cx="2752725" cy="4505325"/>
-                    </a:xfrm>
-                    <a:prstGeom prst="rect">
-                      <a:avLst/>
-                    </a:prstGeom>
-                    <a:noFill/>
-                    <a:ln>
-                      <a:noFill/>
-                    </a:ln>
-                  </pic:spPr>
-                </pic:pic>
-              </a:graphicData>
-            </a:graphic>
-          </wp:inline>
-        </w:drawing>
-      </w:r>
-    </w:p>
-    <w:p>
-      <w:proofErr w:type="spellStart"/>
-      <w:r>
-        <w:t>Wifi</w:t>
-      </w:r>
-      <w:proofErr w:type="spellEnd"/>
-      <w:r>
-        <w:t>-Direct connection set up</w:t>
-      </w:r>
-    </w:p>
-    <w:p>
-      <w:r>
-        <w:rPr>
-          <w:noProof/>
-        </w:rPr>
-        <w:lastRenderedPageBreak/>
-        <w:drawing>
-          <wp:inline distT="0" distB="0" distL="0" distR="0">
-            <wp:extent cx="2466975" cy="4019550"/>
-            <wp:effectExtent l="0" t="0" r="9525" b="0"/>
-            <wp:docPr id="9" name="Picture 9" descr="C:\Users\Trevor\AppData\Local\Microsoft\Windows\INetCacheContent.Word\IMG_4757.png"/>
-            <wp:cNvGraphicFramePr>
-              <a:graphicFrameLocks xmlns:a="http://schemas.openxmlformats.org/drawingml/2006/main" noChangeAspect="1"/>
-            </wp:cNvGraphicFramePr>
-            <a:graphic xmlns:a="http://schemas.openxmlformats.org/drawingml/2006/main">
-              <a:graphicData uri="http://schemas.openxmlformats.org/drawingml/2006/picture">
-                <pic:pic xmlns:pic="http://schemas.openxmlformats.org/drawingml/2006/picture">
-                  <pic:nvPicPr>
-                    <pic:cNvPr id="0" name="Picture 18" descr="C:\Users\Trevor\AppData\Local\Microsoft\Windows\INetCacheContent.Word\IMG_4757.png"/>
-                    <pic:cNvPicPr>
-                      <a:picLocks noChangeAspect="1" noChangeArrowheads="1"/>
-                    </pic:cNvPicPr>
-                  </pic:nvPicPr>
-                  <pic:blipFill>
-                    <a:blip r:embed="rId12">
-                      <a:extLst>
-                        <a:ext uri="{28A0092B-C50C-407E-A947-70E740481C1C}">
-                          <a14:useLocalDpi xmlns:a14="http://schemas.microsoft.com/office/drawing/2010/main" val="0"/>
-                        </a:ext>
-                      </a:extLst>
-                    </a:blip>
-                    <a:srcRect/>
-                    <a:stretch>
-                      <a:fillRect/>
-                    </a:stretch>
-                  </pic:blipFill>
-                  <pic:spPr bwMode="auto">
-                    <a:xfrm>
-                      <a:off x="0" y="0"/>
-                      <a:ext cx="2466975" cy="4019550"/>
-                    </a:xfrm>
-                    <a:prstGeom prst="rect">
-                      <a:avLst/>
-                    </a:prstGeom>
-                    <a:noFill/>
-                    <a:ln>
-                      <a:noFill/>
-                    </a:ln>
-                  </pic:spPr>
-                </pic:pic>
-              </a:graphicData>
-            </a:graphic>
-          </wp:inline>
-        </w:drawing>
-      </w:r>
-    </w:p>
-    <w:p>
-      <w:r>
-        <w:t>Selection</w:t>
-      </w:r>
-      <w:r>
-        <w:t xml:space="preserve"> of file</w:t>
-      </w:r>
-      <w:r>
-        <w:t xml:space="preserve"> for </w:t>
-      </w:r>
-      <w:proofErr w:type="spellStart"/>
-      <w:r>
-        <w:t>Wifi</w:t>
-      </w:r>
-      <w:proofErr w:type="spellEnd"/>
-      <w:r>
-        <w:t>-direct connection</w:t>
+        <w:t xml:space="preserve">Sample Screenshot of File </w:t>
+      </w:r>
+      <w:r>
+        <w:t>Sending</w:t>
+      </w:r>
+      <w:bookmarkStart w:id="0" w:name="_GoBack"/>
+      <w:bookmarkEnd w:id="0"/>
+      <w:r>
+        <w:t xml:space="preserve"> page</w:t>
       </w:r>
     </w:p>
     <w:p/>
@@ -1063,7 +986,7 @@
 </file>
 
 <file path=word/styles.xml><?xml version="1.0" encoding="utf-8"?>
-<w:styles xmlns:mc="http://schemas.openxmlformats.org/markup-compatibility/2006" xmlns:r="http://schemas.openxmlformats.org/officeDocument/2006/relationships" xmlns:w="http://schemas.openxmlformats.org/wordprocessingml/2006/main" xmlns:w14="http://schemas.microsoft.com/office/word/2010/wordml" xmlns:w15="http://schemas.microsoft.com/office/word/2012/wordml" xmlns:w16se="http://schemas.microsoft.com/office/word/2015/wordml/symex" mc:Ignorable="w14 w15 w16se">
+<w:styles xmlns:mc="http://schemas.openxmlformats.org/markup-compatibility/2006" xmlns:r="http://schemas.openxmlformats.org/officeDocument/2006/relationships" xmlns:w="http://schemas.openxmlformats.org/wordprocessingml/2006/main" xmlns:w14="http://schemas.microsoft.com/office/word/2010/wordml" xmlns:w15="http://schemas.microsoft.com/office/word/2012/wordml" mc:Ignorable="w14 w15">
   <w:docDefaults>
     <w:rPrDefault>
       <w:rPr>
@@ -1079,7 +1002,7 @@
       </w:pPr>
     </w:pPrDefault>
   </w:docDefaults>
-  <w:latentStyles w:defLockedState="0" w:defUIPriority="99" w:defSemiHidden="0" w:defUnhideWhenUsed="0" w:defQFormat="0" w:count="374">
+  <w:latentStyles w:defLockedState="0" w:defUIPriority="99" w:defSemiHidden="0" w:defUnhideWhenUsed="0" w:defQFormat="0" w:count="371">
     <w:lsdException w:name="Normal" w:uiPriority="0" w:qFormat="1"/>
     <w:lsdException w:name="heading 1" w:uiPriority="9" w:qFormat="1"/>
     <w:lsdException w:name="heading 2" w:semiHidden="1" w:uiPriority="9" w:unhideWhenUsed="1" w:qFormat="1"/>
@@ -1185,6 +1108,7 @@
     <w:lsdException w:name="HTML Sample" w:semiHidden="1" w:unhideWhenUsed="1"/>
     <w:lsdException w:name="HTML Typewriter" w:semiHidden="1" w:unhideWhenUsed="1"/>
     <w:lsdException w:name="HTML Variable" w:semiHidden="1" w:unhideWhenUsed="1"/>
+    <w:lsdException w:name="Normal Table" w:semiHidden="1" w:unhideWhenUsed="1"/>
     <w:lsdException w:name="annotation subject" w:semiHidden="1" w:unhideWhenUsed="1"/>
     <w:lsdException w:name="No List" w:semiHidden="1" w:unhideWhenUsed="1"/>
     <w:lsdException w:name="Outline List 1" w:semiHidden="1" w:unhideWhenUsed="1"/>
@@ -1229,6 +1153,7 @@
     <w:lsdException w:name="Table Professional" w:semiHidden="1" w:unhideWhenUsed="1"/>
     <w:lsdException w:name="Table Subtle 1" w:semiHidden="1" w:unhideWhenUsed="1"/>
     <w:lsdException w:name="Table Subtle 2" w:semiHidden="1" w:unhideWhenUsed="1"/>
+    <w:lsdException w:name="Table Web 1" w:semiHidden="1" w:unhideWhenUsed="1"/>
     <w:lsdException w:name="Table Web 2" w:semiHidden="1" w:unhideWhenUsed="1"/>
     <w:lsdException w:name="Table Web 3" w:semiHidden="1" w:unhideWhenUsed="1"/>
     <w:lsdException w:name="Balloon Text" w:semiHidden="1" w:unhideWhenUsed="1"/>
@@ -1449,9 +1374,6 @@
     <w:lsdException w:name="List Table 5 Dark Accent 6" w:uiPriority="50"/>
     <w:lsdException w:name="List Table 6 Colorful Accent 6" w:uiPriority="51"/>
     <w:lsdException w:name="List Table 7 Colorful Accent 6" w:uiPriority="52"/>
-    <w:lsdException w:name="Mention" w:semiHidden="1" w:unhideWhenUsed="1"/>
-    <w:lsdException w:name="Smart Hyperlink" w:semiHidden="1" w:unhideWhenUsed="1"/>
-    <w:lsdException w:name="Hashtag" w:semiHidden="1" w:unhideWhenUsed="1"/>
   </w:latentStyles>
   <w:style w:type="paragraph" w:default="1" w:styleId="Normal">
     <w:name w:val="Normal"/>
@@ -1461,7 +1383,6 @@
   <w:style w:type="character" w:default="1" w:styleId="DefaultParagraphFont">
     <w:name w:val="Default Paragraph Font"/>
     <w:uiPriority w:val="1"/>
-    <w:semiHidden/>
     <w:unhideWhenUsed/>
   </w:style>
   <w:style w:type="table" w:default="1" w:styleId="TableNormal">

</xml_diff>